<commit_message>
Färdigställt filuppladdning, användarens projekt visas på profilsidan
</commit_message>
<xml_diff>
--- a/material/Dokumentation/Loggbok.docx
+++ b/material/Dokumentation/Loggbok.docx
@@ -756,7 +756,7 @@
         <w:rPr>
           <w:rtl w:val="0"/>
         </w:rPr>
-        <w:t xml:space="preserve"> Gjorde klart uppladdningscriptet så namn, beskrivning, bild och zipfil sparas i databasen.</w:t>
+        <w:t xml:space="preserve"> Gjorde klart uppladdningscriptet så namn, beskrivning, bild och zipfil sparas i databasen och visas upp på profilsidan i en tabell.</w:t>
       </w:r>
     </w:p>
     <w:p>
@@ -816,7 +816,7 @@
         <w:rPr>
           <w:rtl w:val="0"/>
         </w:rPr>
-        <w:t xml:space="preserve">Visa upp projekten på profilsidan.</w:t>
+        <w:t xml:space="preserve">Skapa en unik sida till varje projekt där mer information visas, där användare ska kunna betygsätta och ladda ner projekten (zip filen).</w:t>
       </w:r>
     </w:p>
     <w:p>

</xml_diff>